<commit_message>
Atualizado nome do arquivo e afins
</commit_message>
<xml_diff>
--- a/REQUESITOS FUNCIONAIS E NÃO FUNCIONAIS.docx
+++ b/REQUESITOS FUNCIONAIS E NÃO FUNCIONAIS.docx
@@ -253,7 +253,48 @@
           <w:rFonts w:ascii="Times New Roman" w:hAnsi="Times New Roman" w:cs="Times New Roman"/>
           <w:color w:val="000000" w:themeColor="text1"/>
         </w:rPr>
-        <w:t xml:space="preserve"> – O administrador deverá ser capaz de visualizar quais atendimentos foram realizados na plataforma, como nome de usuário, data para atendimento e horário escolhido.</w:t>
+        <w:t xml:space="preserve"> – O administrador deverá ser capaz de visualizar quais atendimentos foram realizados na plataforma, como</w:t>
+      </w:r>
+      <w:r>
+        <w:rPr>
+          <w:rFonts w:ascii="Times New Roman" w:hAnsi="Times New Roman" w:cs="Times New Roman"/>
+          <w:color w:val="000000" w:themeColor="text1"/>
+        </w:rPr>
+        <w:t>: id,</w:t>
+      </w:r>
+      <w:r>
+        <w:rPr>
+          <w:rFonts w:ascii="Times New Roman" w:hAnsi="Times New Roman" w:cs="Times New Roman"/>
+          <w:color w:val="000000" w:themeColor="text1"/>
+        </w:rPr>
+        <w:t xml:space="preserve"> nome de usuário, </w:t>
+      </w:r>
+      <w:r>
+        <w:rPr>
+          <w:rFonts w:ascii="Times New Roman" w:hAnsi="Times New Roman" w:cs="Times New Roman"/>
+          <w:color w:val="000000" w:themeColor="text1"/>
+        </w:rPr>
+        <w:t xml:space="preserve">e-mail, </w:t>
+      </w:r>
+      <w:r>
+        <w:rPr>
+          <w:rFonts w:ascii="Times New Roman" w:hAnsi="Times New Roman" w:cs="Times New Roman"/>
+          <w:color w:val="000000" w:themeColor="text1"/>
+        </w:rPr>
+        <w:t>data para atendimento</w:t>
+      </w:r>
+      <w:r>
+        <w:rPr>
+          <w:rFonts w:ascii="Times New Roman" w:hAnsi="Times New Roman" w:cs="Times New Roman"/>
+          <w:color w:val="000000" w:themeColor="text1"/>
+        </w:rPr>
+        <w:t>, horário</w:t>
+      </w:r>
+      <w:r>
+        <w:rPr>
+          <w:rFonts w:ascii="Times New Roman" w:hAnsi="Times New Roman" w:cs="Times New Roman"/>
+        </w:rPr>
+        <w:t>, status e ações.</w:t>
       </w:r>
       <w:r>
         <w:rPr>
@@ -288,23 +329,7 @@
           <w:rFonts w:ascii="Times New Roman" w:hAnsi="Times New Roman" w:cs="Times New Roman"/>
           <w:color w:val="000000" w:themeColor="text1"/>
         </w:rPr>
-        <w:t xml:space="preserve">- O sistema deverá ter duas páginas diferentes, uma </w:t>
-      </w:r>
-      <w:proofErr w:type="gramStart"/>
-      <w:r>
-        <w:rPr>
-          <w:rFonts w:ascii="Times New Roman" w:hAnsi="Times New Roman" w:cs="Times New Roman"/>
-          <w:color w:val="000000" w:themeColor="text1"/>
-        </w:rPr>
-        <w:t>especifica</w:t>
-      </w:r>
-      <w:proofErr w:type="gramEnd"/>
-      <w:r>
-        <w:rPr>
-          <w:rFonts w:ascii="Times New Roman" w:hAnsi="Times New Roman" w:cs="Times New Roman"/>
-          <w:color w:val="000000" w:themeColor="text1"/>
-        </w:rPr>
-        <w:t xml:space="preserve"> para quando quem está logado é administrador, e outra que será especifica para o usuário comum.</w:t>
+        <w:t>- O sistema deverá ter duas páginas diferentes, uma especifica para quando quem está logado é administrador, e outra que será especifica para o usuário comum.</w:t>
       </w:r>
       <w:r>
         <w:rPr>
@@ -553,27 +578,13 @@
           <w:b/>
           <w:bCs/>
         </w:rPr>
-        <w:t>RNF</w:t>
-      </w:r>
-      <w:r>
-        <w:rPr>
-          <w:rFonts w:ascii="Times New Roman" w:hAnsi="Times New Roman" w:cs="Times New Roman"/>
-          <w:b/>
-          <w:bCs/>
-        </w:rPr>
-        <w:t>5</w:t>
-      </w:r>
-      <w:r>
-        <w:rPr>
-          <w:rFonts w:ascii="Times New Roman" w:hAnsi="Times New Roman" w:cs="Times New Roman"/>
-        </w:rPr>
-        <w:t xml:space="preserve"> -</w:t>
-      </w:r>
-      <w:r>
-        <w:rPr>
-          <w:rFonts w:ascii="Times New Roman" w:hAnsi="Times New Roman" w:cs="Times New Roman"/>
-        </w:rPr>
-        <w:t xml:space="preserve"> </w:t>
+        <w:t>RNF5</w:t>
+      </w:r>
+      <w:r>
+        <w:rPr>
+          <w:rFonts w:ascii="Times New Roman" w:hAnsi="Times New Roman" w:cs="Times New Roman"/>
+        </w:rPr>
+        <w:t xml:space="preserve"> - </w:t>
       </w:r>
       <w:r>
         <w:rPr>
@@ -690,21 +701,7 @@
         <w:rPr>
           <w:rFonts w:ascii="Times New Roman" w:hAnsi="Times New Roman" w:cs="Times New Roman"/>
         </w:rPr>
-        <w:t xml:space="preserve"> – O código dever ser modular e seguir boas práticas de desenvolvimento, como comentários no código, um GitHub </w:t>
-      </w:r>
-      <w:proofErr w:type="gramStart"/>
-      <w:r>
-        <w:rPr>
-          <w:rFonts w:ascii="Times New Roman" w:hAnsi="Times New Roman" w:cs="Times New Roman"/>
-        </w:rPr>
-        <w:t>bem organizado</w:t>
-      </w:r>
-      <w:proofErr w:type="gramEnd"/>
-      <w:r>
-        <w:rPr>
-          <w:rFonts w:ascii="Times New Roman" w:hAnsi="Times New Roman" w:cs="Times New Roman"/>
-        </w:rPr>
-        <w:t xml:space="preserve"> e o código bem indentado para facilitar manutenção futuras.</w:t>
+        <w:t xml:space="preserve"> – O código dever ser modular e seguir boas práticas de desenvolvimento, como comentários no código, um GitHub bem organizado e o código bem indentado para facilitar manutenção futuras.</w:t>
       </w:r>
       <w:r>
         <w:rPr>
@@ -958,23 +955,7 @@
           <w:rFonts w:ascii="Times New Roman" w:hAnsi="Times New Roman" w:cs="Times New Roman"/>
           <w:color w:val="FF0000"/>
         </w:rPr>
-        <w:t xml:space="preserve">Em caso de ausência de energia elétrica ou perda de conexão, os dados de agendamento do cliente devem ser </w:t>
-      </w:r>
-      <w:proofErr w:type="spellStart"/>
-      <w:r>
-        <w:rPr>
-          <w:rFonts w:ascii="Times New Roman" w:hAnsi="Times New Roman" w:cs="Times New Roman"/>
-          <w:color w:val="FF0000"/>
-        </w:rPr>
-        <w:t>temporariamentarmazenados</w:t>
-      </w:r>
-      <w:proofErr w:type="spellEnd"/>
-      <w:r>
-        <w:rPr>
-          <w:rFonts w:ascii="Times New Roman" w:hAnsi="Times New Roman" w:cs="Times New Roman"/>
-          <w:color w:val="FF0000"/>
-        </w:rPr>
-        <w:t xml:space="preserve"> localmente nos </w:t>
+        <w:t xml:space="preserve">Em caso de ausência de energia elétrica ou perda de conexão, os dados de agendamento do cliente devem ser temporariamentarmazenados localmente nos </w:t>
       </w:r>
       <w:r>
         <w:rPr>
@@ -999,19 +980,8 @@
           <w:bCs/>
           <w:color w:val="FF0000"/>
         </w:rPr>
-        <w:t xml:space="preserve">local </w:t>
-      </w:r>
-      <w:proofErr w:type="spellStart"/>
-      <w:r>
-        <w:rPr>
-          <w:rFonts w:ascii="Times New Roman" w:hAnsi="Times New Roman" w:cs="Times New Roman"/>
-          <w:b/>
-          <w:bCs/>
-          <w:color w:val="FF0000"/>
-        </w:rPr>
-        <w:t>storage</w:t>
-      </w:r>
-      <w:proofErr w:type="spellEnd"/>
+        <w:t>local storage</w:t>
+      </w:r>
       <w:r>
         <w:rPr>
           <w:rFonts w:ascii="Times New Roman" w:hAnsi="Times New Roman" w:cs="Times New Roman"/>

</xml_diff>